<commit_message>
Add complete 606 labs
</commit_message>
<xml_diff>
--- a/606/lab10/files/ITC606Lab10_Kauê.docx
+++ b/606/lab10/files/ITC606Lab10_Kauê.docx
@@ -66,17 +66,7 @@
           <w:sz w:val="48"/>
           <w:szCs w:val="48"/>
         </w:rPr>
-        <w:t>0</w:t>
-      </w:r>
-      <w:r>
-        <w:rPr>
-          <w:b/>
-          <w:bCs/>
-          <w:color w:val="C45911" w:themeColor="accent2" w:themeShade="BF"/>
-          <w:sz w:val="48"/>
-          <w:szCs w:val="48"/>
-        </w:rPr>
-        <w:t>9</w:t>
+        <w:t>10</w:t>
       </w:r>
     </w:p>
     <w:p>
@@ -123,12 +113,14 @@
         <w:rPr>
           <w:sz w:val="32"/>
           <w:szCs w:val="32"/>
+          <w:lang w:val="pt-BR"/>
         </w:rPr>
       </w:pPr>
       <w:r>
         <w:rPr>
           <w:sz w:val="32"/>
           <w:szCs w:val="32"/>
+          <w:lang w:val="pt-BR"/>
         </w:rPr>
         <w:t xml:space="preserve">Name </w:t>
       </w:r>
@@ -136,6 +128,7 @@
         <w:rPr>
           <w:sz w:val="32"/>
           <w:szCs w:val="32"/>
+          <w:lang w:val="pt-BR"/>
         </w:rPr>
         <w:t>Kauê Reis de Assis Pereira</w:t>
       </w:r>
@@ -304,10 +297,10 @@
       </w:pPr>
       <w:r>
         <w:drawing>
-          <wp:inline distT="0" distB="0" distL="0" distR="0" wp14:anchorId="586D70EF" wp14:editId="1A904E83">
+          <wp:inline distT="0" distB="0" distL="0" distR="0" wp14:anchorId="757B21E1" wp14:editId="027B9A5E">
             <wp:extent cx="6115050" cy="3990975"/>
             <wp:effectExtent l="0" t="0" r="0" b="9525"/>
-            <wp:docPr id="123850158" name="Picture 2"/>
+            <wp:docPr id="1150394739" name="Picture 2"/>
             <wp:cNvGraphicFramePr>
               <a:graphicFrameLocks xmlns:a="http://schemas.openxmlformats.org/drawingml/2006/main" noChangeAspect="1"/>
             </wp:cNvGraphicFramePr>
@@ -404,10 +397,10 @@
       <w:r>
         <w:lastRenderedPageBreak/>
         <w:drawing>
-          <wp:inline distT="0" distB="0" distL="0" distR="0" wp14:anchorId="30CCA34C" wp14:editId="0A2316D1">
-            <wp:extent cx="5715000" cy="3028950"/>
-            <wp:effectExtent l="0" t="0" r="0" b="0"/>
-            <wp:docPr id="1468312626" name="Picture 3" descr="A screenshot of a computer&#10;&#10;Description automatically generated"/>
+          <wp:inline distT="0" distB="0" distL="0" distR="0" wp14:anchorId="5C7C498B" wp14:editId="4077D7F5">
+            <wp:extent cx="6115050" cy="3990975"/>
+            <wp:effectExtent l="0" t="0" r="0" b="9525"/>
+            <wp:docPr id="1714777239" name="Picture 3" descr="A screenshot of a computer&#10;&#10;Description automatically generated"/>
             <wp:cNvGraphicFramePr>
               <a:graphicFrameLocks xmlns:a="http://schemas.openxmlformats.org/drawingml/2006/main" noChangeAspect="1"/>
             </wp:cNvGraphicFramePr>
@@ -415,7 +408,7 @@
               <a:graphicData uri="http://schemas.openxmlformats.org/drawingml/2006/picture">
                 <pic:pic xmlns:pic="http://schemas.openxmlformats.org/drawingml/2006/picture">
                   <pic:nvPicPr>
-                    <pic:cNvPr id="1468312626" name="Picture 3" descr="A screenshot of a computer&#10;&#10;Description automatically generated"/>
+                    <pic:cNvPr id="1714777239" name="Picture 3" descr="A screenshot of a computer&#10;&#10;Description automatically generated"/>
                     <pic:cNvPicPr>
                       <a:picLocks noChangeAspect="1" noChangeArrowheads="1"/>
                     </pic:cNvPicPr>
@@ -436,7 +429,7 @@
                   <pic:spPr bwMode="auto">
                     <a:xfrm>
                       <a:off x="0" y="0"/>
-                      <a:ext cx="5715000" cy="3028950"/>
+                      <a:ext cx="6115050" cy="3990975"/>
                     </a:xfrm>
                     <a:prstGeom prst="rect">
                       <a:avLst/>
@@ -502,11 +495,12 @@
         </w:rPr>
       </w:pPr>
       <w:r>
+        <w:lastRenderedPageBreak/>
         <w:drawing>
-          <wp:inline distT="0" distB="0" distL="0" distR="0" wp14:anchorId="2047AAE8" wp14:editId="2F74D773">
-            <wp:extent cx="5715000" cy="3638550"/>
-            <wp:effectExtent l="0" t="0" r="0" b="0"/>
-            <wp:docPr id="1681999776" name="Picture 4" descr="A screenshot of a computer screen&#10;&#10;Description automatically generated"/>
+          <wp:inline distT="0" distB="0" distL="0" distR="0" wp14:anchorId="146F5314" wp14:editId="113D57B5">
+            <wp:extent cx="6115050" cy="3990975"/>
+            <wp:effectExtent l="0" t="0" r="0" b="9525"/>
+            <wp:docPr id="1859863750" name="Picture 4" descr="A screenshot of a computer&#10;&#10;Description automatically generated"/>
             <wp:cNvGraphicFramePr>
               <a:graphicFrameLocks xmlns:a="http://schemas.openxmlformats.org/drawingml/2006/main" noChangeAspect="1"/>
             </wp:cNvGraphicFramePr>
@@ -514,7 +508,7 @@
               <a:graphicData uri="http://schemas.openxmlformats.org/drawingml/2006/picture">
                 <pic:pic xmlns:pic="http://schemas.openxmlformats.org/drawingml/2006/picture">
                   <pic:nvPicPr>
-                    <pic:cNvPr id="1681999776" name="Picture 4" descr="A screenshot of a computer screen&#10;&#10;Description automatically generated"/>
+                    <pic:cNvPr id="1859863750" name="Picture 4" descr="A screenshot of a computer&#10;&#10;Description automatically generated"/>
                     <pic:cNvPicPr>
                       <a:picLocks noChangeAspect="1" noChangeArrowheads="1"/>
                     </pic:cNvPicPr>
@@ -535,7 +529,7 @@
                   <pic:spPr bwMode="auto">
                     <a:xfrm>
                       <a:off x="0" y="0"/>
-                      <a:ext cx="5715000" cy="3638550"/>
+                      <a:ext cx="6115050" cy="3990975"/>
                     </a:xfrm>
                     <a:prstGeom prst="rect">
                       <a:avLst/>
@@ -604,10 +598,10 @@
       <w:r>
         <w:lastRenderedPageBreak/>
         <w:drawing>
-          <wp:inline distT="0" distB="0" distL="0" distR="0" wp14:anchorId="2F08F725" wp14:editId="792C4CDE">
-            <wp:extent cx="6400800" cy="6167755"/>
-            <wp:effectExtent l="0" t="0" r="0" b="4445"/>
-            <wp:docPr id="1809790949" name="Picture 5" descr="A screenshot of a computer&#10;&#10;Description automatically generated"/>
+          <wp:inline distT="0" distB="0" distL="0" distR="0" wp14:anchorId="75C2FE8B" wp14:editId="4F8408AF">
+            <wp:extent cx="6115050" cy="3990975"/>
+            <wp:effectExtent l="0" t="0" r="0" b="9525"/>
+            <wp:docPr id="800118681" name="Picture 5" descr="A screenshot of a computer program&#10;&#10;Description automatically generated"/>
             <wp:cNvGraphicFramePr>
               <a:graphicFrameLocks xmlns:a="http://schemas.openxmlformats.org/drawingml/2006/main" noChangeAspect="1"/>
             </wp:cNvGraphicFramePr>
@@ -615,7 +609,7 @@
               <a:graphicData uri="http://schemas.openxmlformats.org/drawingml/2006/picture">
                 <pic:pic xmlns:pic="http://schemas.openxmlformats.org/drawingml/2006/picture">
                   <pic:nvPicPr>
-                    <pic:cNvPr id="1809790949" name="Picture 5" descr="A screenshot of a computer&#10;&#10;Description automatically generated"/>
+                    <pic:cNvPr id="800118681" name="Picture 5" descr="A screenshot of a computer program&#10;&#10;Description automatically generated"/>
                     <pic:cNvPicPr>
                       <a:picLocks noChangeAspect="1" noChangeArrowheads="1"/>
                     </pic:cNvPicPr>
@@ -636,7 +630,7 @@
                   <pic:spPr bwMode="auto">
                     <a:xfrm>
                       <a:off x="0" y="0"/>
-                      <a:ext cx="6400800" cy="6167755"/>
+                      <a:ext cx="6115050" cy="3990975"/>
                     </a:xfrm>
                     <a:prstGeom prst="rect">
                       <a:avLst/>
@@ -704,10 +698,10 @@
       <w:r>
         <w:lastRenderedPageBreak/>
         <w:drawing>
-          <wp:inline distT="0" distB="0" distL="0" distR="0" wp14:anchorId="2EBE51AD" wp14:editId="7968388F">
-            <wp:extent cx="6400800" cy="6167755"/>
-            <wp:effectExtent l="0" t="0" r="0" b="4445"/>
-            <wp:docPr id="774820670" name="Picture 6" descr="A screenshot of a computer&#10;&#10;Description automatically generated"/>
+          <wp:inline distT="0" distB="0" distL="0" distR="0" wp14:anchorId="53DF5B5F" wp14:editId="3C626224">
+            <wp:extent cx="6115050" cy="3990975"/>
+            <wp:effectExtent l="0" t="0" r="0" b="9525"/>
+            <wp:docPr id="938786881" name="Picture 6" descr="A screenshot of a computer&#10;&#10;Description automatically generated"/>
             <wp:cNvGraphicFramePr>
               <a:graphicFrameLocks xmlns:a="http://schemas.openxmlformats.org/drawingml/2006/main" noChangeAspect="1"/>
             </wp:cNvGraphicFramePr>
@@ -715,7 +709,7 @@
               <a:graphicData uri="http://schemas.openxmlformats.org/drawingml/2006/picture">
                 <pic:pic xmlns:pic="http://schemas.openxmlformats.org/drawingml/2006/picture">
                   <pic:nvPicPr>
-                    <pic:cNvPr id="774820670" name="Picture 6" descr="A screenshot of a computer&#10;&#10;Description automatically generated"/>
+                    <pic:cNvPr id="938786881" name="Picture 6" descr="A screenshot of a computer&#10;&#10;Description automatically generated"/>
                     <pic:cNvPicPr>
                       <a:picLocks noChangeAspect="1" noChangeArrowheads="1"/>
                     </pic:cNvPicPr>
@@ -736,7 +730,7 @@
                   <pic:spPr bwMode="auto">
                     <a:xfrm>
                       <a:off x="0" y="0"/>
-                      <a:ext cx="6400800" cy="6167755"/>
+                      <a:ext cx="6115050" cy="3990975"/>
                     </a:xfrm>
                     <a:prstGeom prst="rect">
                       <a:avLst/>
@@ -804,10 +798,10 @@
       <w:r>
         <w:lastRenderedPageBreak/>
         <w:drawing>
-          <wp:inline distT="0" distB="0" distL="0" distR="0" wp14:anchorId="355D39D2" wp14:editId="507E691C">
-            <wp:extent cx="6400800" cy="6167755"/>
-            <wp:effectExtent l="0" t="0" r="0" b="4445"/>
-            <wp:docPr id="456597552" name="Picture 7" descr="A screenshot of a computer&#10;&#10;Description automatically generated"/>
+          <wp:inline distT="0" distB="0" distL="0" distR="0" wp14:anchorId="3FF71377" wp14:editId="6341151A">
+            <wp:extent cx="6115050" cy="3990975"/>
+            <wp:effectExtent l="0" t="0" r="0" b="9525"/>
+            <wp:docPr id="1854240058" name="Picture 7" descr="A screenshot of a computer&#10;&#10;Description automatically generated"/>
             <wp:cNvGraphicFramePr>
               <a:graphicFrameLocks xmlns:a="http://schemas.openxmlformats.org/drawingml/2006/main" noChangeAspect="1"/>
             </wp:cNvGraphicFramePr>
@@ -815,7 +809,7 @@
               <a:graphicData uri="http://schemas.openxmlformats.org/drawingml/2006/picture">
                 <pic:pic xmlns:pic="http://schemas.openxmlformats.org/drawingml/2006/picture">
                   <pic:nvPicPr>
-                    <pic:cNvPr id="456597552" name="Picture 7" descr="A screenshot of a computer&#10;&#10;Description automatically generated"/>
+                    <pic:cNvPr id="1854240058" name="Picture 7" descr="A screenshot of a computer&#10;&#10;Description automatically generated"/>
                     <pic:cNvPicPr>
                       <a:picLocks noChangeAspect="1" noChangeArrowheads="1"/>
                     </pic:cNvPicPr>
@@ -836,7 +830,7 @@
                   <pic:spPr bwMode="auto">
                     <a:xfrm>
                       <a:off x="0" y="0"/>
-                      <a:ext cx="6400800" cy="6167755"/>
+                      <a:ext cx="6115050" cy="3990975"/>
                     </a:xfrm>
                     <a:prstGeom prst="rect">
                       <a:avLst/>
@@ -904,10 +898,10 @@
       <w:r>
         <w:lastRenderedPageBreak/>
         <w:drawing>
-          <wp:inline distT="0" distB="0" distL="0" distR="0" wp14:anchorId="4E2B0D99" wp14:editId="6B217CAC">
-            <wp:extent cx="6400800" cy="6167755"/>
-            <wp:effectExtent l="0" t="0" r="0" b="4445"/>
-            <wp:docPr id="630880433" name="Picture 8" descr="A screenshot of a computer&#10;&#10;Description automatically generated"/>
+          <wp:inline distT="0" distB="0" distL="0" distR="0" wp14:anchorId="08D05F77" wp14:editId="1C79A216">
+            <wp:extent cx="6115050" cy="3990975"/>
+            <wp:effectExtent l="0" t="0" r="0" b="9525"/>
+            <wp:docPr id="224812917" name="Picture 8" descr="A screenshot of a computer program&#10;&#10;Description automatically generated"/>
             <wp:cNvGraphicFramePr>
               <a:graphicFrameLocks xmlns:a="http://schemas.openxmlformats.org/drawingml/2006/main" noChangeAspect="1"/>
             </wp:cNvGraphicFramePr>
@@ -915,7 +909,7 @@
               <a:graphicData uri="http://schemas.openxmlformats.org/drawingml/2006/picture">
                 <pic:pic xmlns:pic="http://schemas.openxmlformats.org/drawingml/2006/picture">
                   <pic:nvPicPr>
-                    <pic:cNvPr id="630880433" name="Picture 8" descr="A screenshot of a computer&#10;&#10;Description automatically generated"/>
+                    <pic:cNvPr id="224812917" name="Picture 8" descr="A screenshot of a computer program&#10;&#10;Description automatically generated"/>
                     <pic:cNvPicPr>
                       <a:picLocks noChangeAspect="1" noChangeArrowheads="1"/>
                     </pic:cNvPicPr>
@@ -936,7 +930,7 @@
                   <pic:spPr bwMode="auto">
                     <a:xfrm>
                       <a:off x="0" y="0"/>
-                      <a:ext cx="6400800" cy="6167755"/>
+                      <a:ext cx="6115050" cy="3990975"/>
                     </a:xfrm>
                     <a:prstGeom prst="rect">
                       <a:avLst/>
@@ -1004,10 +998,10 @@
       <w:r>
         <w:lastRenderedPageBreak/>
         <w:drawing>
-          <wp:inline distT="0" distB="0" distL="0" distR="0" wp14:anchorId="5E6710EB" wp14:editId="085CFA1A">
-            <wp:extent cx="6400800" cy="6167755"/>
-            <wp:effectExtent l="0" t="0" r="0" b="4445"/>
-            <wp:docPr id="2063597681" name="Picture 9" descr="A screenshot of a computer&#10;&#10;Description automatically generated"/>
+          <wp:inline distT="0" distB="0" distL="0" distR="0" wp14:anchorId="774C0EC7" wp14:editId="21F41236">
+            <wp:extent cx="6115050" cy="3990975"/>
+            <wp:effectExtent l="0" t="0" r="0" b="9525"/>
+            <wp:docPr id="1138110469" name="Picture 9" descr="A screenshot of a computer&#10;&#10;Description automatically generated"/>
             <wp:cNvGraphicFramePr>
               <a:graphicFrameLocks xmlns:a="http://schemas.openxmlformats.org/drawingml/2006/main" noChangeAspect="1"/>
             </wp:cNvGraphicFramePr>
@@ -1015,7 +1009,7 @@
               <a:graphicData uri="http://schemas.openxmlformats.org/drawingml/2006/picture">
                 <pic:pic xmlns:pic="http://schemas.openxmlformats.org/drawingml/2006/picture">
                   <pic:nvPicPr>
-                    <pic:cNvPr id="2063597681" name="Picture 9" descr="A screenshot of a computer&#10;&#10;Description automatically generated"/>
+                    <pic:cNvPr id="1138110469" name="Picture 9" descr="A screenshot of a computer&#10;&#10;Description automatically generated"/>
                     <pic:cNvPicPr>
                       <a:picLocks noChangeAspect="1" noChangeArrowheads="1"/>
                     </pic:cNvPicPr>
@@ -1036,7 +1030,7 @@
                   <pic:spPr bwMode="auto">
                     <a:xfrm>
                       <a:off x="0" y="0"/>
-                      <a:ext cx="6400800" cy="6167755"/>
+                      <a:ext cx="6115050" cy="3990975"/>
                     </a:xfrm>
                     <a:prstGeom prst="rect">
                       <a:avLst/>
@@ -1105,10 +1099,10 @@
       <w:r>
         <w:lastRenderedPageBreak/>
         <w:drawing>
-          <wp:inline distT="0" distB="0" distL="0" distR="0" wp14:anchorId="7A9D5B3D" wp14:editId="1683D32E">
-            <wp:extent cx="6400800" cy="6167755"/>
-            <wp:effectExtent l="0" t="0" r="0" b="4445"/>
-            <wp:docPr id="1902327961" name="Picture 10" descr="A screenshot of a computer&#10;&#10;Description automatically generated"/>
+          <wp:inline distT="0" distB="0" distL="0" distR="0" wp14:anchorId="636A8478" wp14:editId="644F6E2D">
+            <wp:extent cx="6115050" cy="3990975"/>
+            <wp:effectExtent l="0" t="0" r="0" b="9525"/>
+            <wp:docPr id="1811904132" name="Picture 10" descr="A screenshot of a computer&#10;&#10;Description automatically generated"/>
             <wp:cNvGraphicFramePr>
               <a:graphicFrameLocks xmlns:a="http://schemas.openxmlformats.org/drawingml/2006/main" noChangeAspect="1"/>
             </wp:cNvGraphicFramePr>
@@ -1116,7 +1110,7 @@
               <a:graphicData uri="http://schemas.openxmlformats.org/drawingml/2006/picture">
                 <pic:pic xmlns:pic="http://schemas.openxmlformats.org/drawingml/2006/picture">
                   <pic:nvPicPr>
-                    <pic:cNvPr id="1902327961" name="Picture 10" descr="A screenshot of a computer&#10;&#10;Description automatically generated"/>
+                    <pic:cNvPr id="1811904132" name="Picture 10" descr="A screenshot of a computer&#10;&#10;Description automatically generated"/>
                     <pic:cNvPicPr>
                       <a:picLocks noChangeAspect="1" noChangeArrowheads="1"/>
                     </pic:cNvPicPr>
@@ -1137,7 +1131,7 @@
                   <pic:spPr bwMode="auto">
                     <a:xfrm>
                       <a:off x="0" y="0"/>
-                      <a:ext cx="6400800" cy="6167755"/>
+                      <a:ext cx="6115050" cy="3990975"/>
                     </a:xfrm>
                     <a:prstGeom prst="rect">
                       <a:avLst/>
@@ -1188,14 +1182,7 @@
           <w:rFonts w:ascii="Times New Roman" w:hAnsi="Times New Roman"/>
           <w:b/>
         </w:rPr>
-        <w:t xml:space="preserve">Screenshot of Solution </w:t>
-      </w:r>
-      <w:r>
-        <w:rPr>
-          <w:rFonts w:ascii="Times New Roman" w:hAnsi="Times New Roman"/>
-          <w:b/>
-        </w:rPr>
-        <w:t>10</w:t>
+        <w:t>Screenshot of Solution 10</w:t>
       </w:r>
     </w:p>
     <w:p>
@@ -1213,10 +1200,10 @@
       <w:r>
         <w:lastRenderedPageBreak/>
         <w:drawing>
-          <wp:inline distT="0" distB="0" distL="0" distR="0" wp14:anchorId="51581487" wp14:editId="34E88490">
-            <wp:extent cx="6400800" cy="6167755"/>
-            <wp:effectExtent l="0" t="0" r="0" b="4445"/>
-            <wp:docPr id="2045256140" name="Picture 11" descr="A screenshot of a computer&#10;&#10;Description automatically generated"/>
+          <wp:inline distT="0" distB="0" distL="0" distR="0" wp14:anchorId="17F116D5" wp14:editId="5CF75170">
+            <wp:extent cx="6400800" cy="5057775"/>
+            <wp:effectExtent l="0" t="0" r="0" b="9525"/>
+            <wp:docPr id="1492680206" name="Picture 11" descr="A screenshot of a computer&#10;&#10;Description automatically generated"/>
             <wp:cNvGraphicFramePr>
               <a:graphicFrameLocks xmlns:a="http://schemas.openxmlformats.org/drawingml/2006/main" noChangeAspect="1"/>
             </wp:cNvGraphicFramePr>
@@ -1224,7 +1211,7 @@
               <a:graphicData uri="http://schemas.openxmlformats.org/drawingml/2006/picture">
                 <pic:pic xmlns:pic="http://schemas.openxmlformats.org/drawingml/2006/picture">
                   <pic:nvPicPr>
-                    <pic:cNvPr id="2045256140" name="Picture 11" descr="A screenshot of a computer&#10;&#10;Description automatically generated"/>
+                    <pic:cNvPr id="1492680206" name="Picture 11" descr="A screenshot of a computer&#10;&#10;Description automatically generated"/>
                     <pic:cNvPicPr>
                       <a:picLocks noChangeAspect="1" noChangeArrowheads="1"/>
                     </pic:cNvPicPr>
@@ -1245,7 +1232,7 @@
                   <pic:spPr bwMode="auto">
                     <a:xfrm>
                       <a:off x="0" y="0"/>
-                      <a:ext cx="6400800" cy="6167755"/>
+                      <a:ext cx="6400800" cy="5057775"/>
                     </a:xfrm>
                     <a:prstGeom prst="rect">
                       <a:avLst/>
@@ -1296,14 +1283,7 @@
           <w:rFonts w:ascii="Times New Roman" w:hAnsi="Times New Roman"/>
           <w:b/>
         </w:rPr>
-        <w:t xml:space="preserve">Screenshot of Solution </w:t>
-      </w:r>
-      <w:r>
-        <w:rPr>
-          <w:rFonts w:ascii="Times New Roman" w:hAnsi="Times New Roman"/>
-          <w:b/>
-        </w:rPr>
-        <w:t>11</w:t>
+        <w:t>Screenshot of Solution 11</w:t>
       </w:r>
     </w:p>
     <w:p>
@@ -1321,10 +1301,10 @@
       <w:r>
         <w:lastRenderedPageBreak/>
         <w:drawing>
-          <wp:inline distT="0" distB="0" distL="0" distR="0" wp14:anchorId="33860FC4" wp14:editId="50EAEC1F">
-            <wp:extent cx="6400800" cy="6167755"/>
-            <wp:effectExtent l="0" t="0" r="0" b="4445"/>
-            <wp:docPr id="89723197" name="Picture 12" descr="A screenshot of a computer&#10;&#10;Description automatically generated"/>
+          <wp:inline distT="0" distB="0" distL="0" distR="0" wp14:anchorId="7A3C72B5" wp14:editId="6F20CFD9">
+            <wp:extent cx="6400800" cy="5057775"/>
+            <wp:effectExtent l="0" t="0" r="0" b="9525"/>
+            <wp:docPr id="223682654" name="Picture 12" descr="A screenshot of a computer&#10;&#10;Description automatically generated"/>
             <wp:cNvGraphicFramePr>
               <a:graphicFrameLocks xmlns:a="http://schemas.openxmlformats.org/drawingml/2006/main" noChangeAspect="1"/>
             </wp:cNvGraphicFramePr>
@@ -1332,7 +1312,7 @@
               <a:graphicData uri="http://schemas.openxmlformats.org/drawingml/2006/picture">
                 <pic:pic xmlns:pic="http://schemas.openxmlformats.org/drawingml/2006/picture">
                   <pic:nvPicPr>
-                    <pic:cNvPr id="89723197" name="Picture 12" descr="A screenshot of a computer&#10;&#10;Description automatically generated"/>
+                    <pic:cNvPr id="223682654" name="Picture 12" descr="A screenshot of a computer&#10;&#10;Description automatically generated"/>
                     <pic:cNvPicPr>
                       <a:picLocks noChangeAspect="1" noChangeArrowheads="1"/>
                     </pic:cNvPicPr>
@@ -1353,7 +1333,7 @@
                   <pic:spPr bwMode="auto">
                     <a:xfrm>
                       <a:off x="0" y="0"/>
-                      <a:ext cx="6400800" cy="6167755"/>
+                      <a:ext cx="6400800" cy="5057775"/>
                     </a:xfrm>
                     <a:prstGeom prst="rect">
                       <a:avLst/>
@@ -1404,14 +1384,7 @@
           <w:rFonts w:ascii="Times New Roman" w:hAnsi="Times New Roman"/>
           <w:b/>
         </w:rPr>
-        <w:t xml:space="preserve">Screenshot of Solution </w:t>
-      </w:r>
-      <w:r>
-        <w:rPr>
-          <w:rFonts w:ascii="Times New Roman" w:hAnsi="Times New Roman"/>
-          <w:b/>
-        </w:rPr>
-        <w:t>12</w:t>
+        <w:t>Screenshot of Solution 12</w:t>
       </w:r>
     </w:p>
     <w:p>
@@ -1429,10 +1402,10 @@
       <w:r>
         <w:lastRenderedPageBreak/>
         <w:drawing>
-          <wp:inline distT="0" distB="0" distL="0" distR="0" wp14:anchorId="0F846AFB" wp14:editId="132BFF5A">
-            <wp:extent cx="6400800" cy="6167755"/>
-            <wp:effectExtent l="0" t="0" r="0" b="4445"/>
-            <wp:docPr id="234742207" name="Picture 13" descr="A screenshot of a computer&#10;&#10;Description automatically generated"/>
+          <wp:inline distT="0" distB="0" distL="0" distR="0" wp14:anchorId="204FF79D" wp14:editId="53C8D827">
+            <wp:extent cx="6400800" cy="4708525"/>
+            <wp:effectExtent l="0" t="0" r="0" b="0"/>
+            <wp:docPr id="999666219" name="Picture 13" descr="A screenshot of a computer&#10;&#10;Description automatically generated"/>
             <wp:cNvGraphicFramePr>
               <a:graphicFrameLocks xmlns:a="http://schemas.openxmlformats.org/drawingml/2006/main" noChangeAspect="1"/>
             </wp:cNvGraphicFramePr>
@@ -1440,7 +1413,7 @@
               <a:graphicData uri="http://schemas.openxmlformats.org/drawingml/2006/picture">
                 <pic:pic xmlns:pic="http://schemas.openxmlformats.org/drawingml/2006/picture">
                   <pic:nvPicPr>
-                    <pic:cNvPr id="234742207" name="Picture 13" descr="A screenshot of a computer&#10;&#10;Description automatically generated"/>
+                    <pic:cNvPr id="999666219" name="Picture 13" descr="A screenshot of a computer&#10;&#10;Description automatically generated"/>
                     <pic:cNvPicPr>
                       <a:picLocks noChangeAspect="1" noChangeArrowheads="1"/>
                     </pic:cNvPicPr>
@@ -1461,7 +1434,7 @@
                   <pic:spPr bwMode="auto">
                     <a:xfrm>
                       <a:off x="0" y="0"/>
-                      <a:ext cx="6400800" cy="6167755"/>
+                      <a:ext cx="6400800" cy="4708525"/>
                     </a:xfrm>
                     <a:prstGeom prst="rect">
                       <a:avLst/>
@@ -1512,22 +1485,22 @@
           <w:rFonts w:ascii="Times New Roman" w:hAnsi="Times New Roman"/>
           <w:b/>
         </w:rPr>
-        <w:t xml:space="preserve">Screenshot of Solution </w:t>
+        <w:t>Screenshot of Solution 1</w:t>
       </w:r>
       <w:r>
         <w:rPr>
           <w:rFonts w:ascii="Times New Roman" w:hAnsi="Times New Roman"/>
           <w:b/>
         </w:rPr>
-        <w:t>13</w:t>
+        <w:t>3</w:t>
       </w:r>
     </w:p>
     <w:p>
       <w:pPr>
+        <w:pStyle w:val="ListParagraph"/>
         <w:tabs>
           <w:tab w:val="left" w:pos="360"/>
         </w:tabs>
-        <w:ind w:left="360"/>
         <w:jc w:val="both"/>
         <w:rPr>
           <w:rFonts w:ascii="Times New Roman" w:hAnsi="Times New Roman"/>
@@ -1537,10 +1510,10 @@
       <w:r>
         <w:lastRenderedPageBreak/>
         <w:drawing>
-          <wp:inline distT="0" distB="0" distL="0" distR="0" wp14:anchorId="4629EA77" wp14:editId="7A402781">
-            <wp:extent cx="6400800" cy="6167755"/>
-            <wp:effectExtent l="0" t="0" r="0" b="4445"/>
-            <wp:docPr id="1873636341" name="Picture 14" descr="A screenshot of a computer&#10;&#10;Description automatically generated"/>
+          <wp:inline distT="0" distB="0" distL="0" distR="0" wp14:anchorId="4C1A0BBF" wp14:editId="2F88E091">
+            <wp:extent cx="6400800" cy="5057775"/>
+            <wp:effectExtent l="0" t="0" r="0" b="9525"/>
+            <wp:docPr id="162169021" name="Picture 162169021" descr="A screenshot of a computer&#10;&#10;Description automatically generated"/>
             <wp:cNvGraphicFramePr>
               <a:graphicFrameLocks xmlns:a="http://schemas.openxmlformats.org/drawingml/2006/main" noChangeAspect="1"/>
             </wp:cNvGraphicFramePr>
@@ -1548,7 +1521,7 @@
               <a:graphicData uri="http://schemas.openxmlformats.org/drawingml/2006/picture">
                 <pic:pic xmlns:pic="http://schemas.openxmlformats.org/drawingml/2006/picture">
                   <pic:nvPicPr>
-                    <pic:cNvPr id="1873636341" name="Picture 14" descr="A screenshot of a computer&#10;&#10;Description automatically generated"/>
+                    <pic:cNvPr id="483757719" name="Picture 14" descr="A screenshot of a computer&#10;&#10;Description automatically generated"/>
                     <pic:cNvPicPr>
                       <a:picLocks noChangeAspect="1" noChangeArrowheads="1"/>
                     </pic:cNvPicPr>
@@ -1569,7 +1542,439 @@
                   <pic:spPr bwMode="auto">
                     <a:xfrm>
                       <a:off x="0" y="0"/>
-                      <a:ext cx="6400800" cy="6167755"/>
+                      <a:ext cx="6400800" cy="5057775"/>
+                    </a:xfrm>
+                    <a:prstGeom prst="rect">
+                      <a:avLst/>
+                    </a:prstGeom>
+                    <a:noFill/>
+                    <a:ln>
+                      <a:noFill/>
+                    </a:ln>
+                  </pic:spPr>
+                </pic:pic>
+              </a:graphicData>
+            </a:graphic>
+          </wp:inline>
+        </w:drawing>
+      </w:r>
+    </w:p>
+    <w:p>
+      <w:pPr>
+        <w:pStyle w:val="ListParagraph"/>
+        <w:tabs>
+          <w:tab w:val="left" w:pos="360"/>
+        </w:tabs>
+        <w:jc w:val="both"/>
+        <w:rPr>
+          <w:rFonts w:ascii="Times New Roman" w:hAnsi="Times New Roman"/>
+          <w:b/>
+        </w:rPr>
+      </w:pPr>
+    </w:p>
+    <w:p>
+      <w:pPr>
+        <w:pStyle w:val="ListParagraph"/>
+        <w:numPr>
+          <w:ilvl w:val="0"/>
+          <w:numId w:val="37"/>
+        </w:numPr>
+        <w:tabs>
+          <w:tab w:val="left" w:pos="360"/>
+        </w:tabs>
+        <w:jc w:val="both"/>
+        <w:rPr>
+          <w:rFonts w:ascii="Times New Roman" w:hAnsi="Times New Roman"/>
+          <w:b/>
+        </w:rPr>
+      </w:pPr>
+      <w:r>
+        <w:rPr>
+          <w:rFonts w:ascii="Times New Roman" w:hAnsi="Times New Roman"/>
+          <w:b/>
+        </w:rPr>
+        <w:t>Screenshot of Solution 1</w:t>
+      </w:r>
+      <w:r>
+        <w:rPr>
+          <w:rFonts w:ascii="Times New Roman" w:hAnsi="Times New Roman"/>
+          <w:b/>
+        </w:rPr>
+        <w:t>4</w:t>
+      </w:r>
+    </w:p>
+    <w:p>
+      <w:pPr>
+        <w:pStyle w:val="ListParagraph"/>
+        <w:tabs>
+          <w:tab w:val="left" w:pos="360"/>
+        </w:tabs>
+        <w:jc w:val="both"/>
+        <w:rPr>
+          <w:rFonts w:ascii="Times New Roman" w:hAnsi="Times New Roman"/>
+          <w:b/>
+        </w:rPr>
+      </w:pPr>
+      <w:r>
+        <w:lastRenderedPageBreak/>
+        <w:drawing>
+          <wp:inline distT="0" distB="0" distL="0" distR="0" wp14:anchorId="5410678F" wp14:editId="2487C197">
+            <wp:extent cx="6400800" cy="5504815"/>
+            <wp:effectExtent l="0" t="0" r="0" b="635"/>
+            <wp:docPr id="567787247" name="Picture 15"/>
+            <wp:cNvGraphicFramePr>
+              <a:graphicFrameLocks xmlns:a="http://schemas.openxmlformats.org/drawingml/2006/main" noChangeAspect="1"/>
+            </wp:cNvGraphicFramePr>
+            <a:graphic xmlns:a="http://schemas.openxmlformats.org/drawingml/2006/main">
+              <a:graphicData uri="http://schemas.openxmlformats.org/drawingml/2006/picture">
+                <pic:pic xmlns:pic="http://schemas.openxmlformats.org/drawingml/2006/picture">
+                  <pic:nvPicPr>
+                    <pic:cNvPr id="0" name="Picture 29"/>
+                    <pic:cNvPicPr>
+                      <a:picLocks noChangeAspect="1" noChangeArrowheads="1"/>
+                    </pic:cNvPicPr>
+                  </pic:nvPicPr>
+                  <pic:blipFill>
+                    <a:blip r:embed="rId20">
+                      <a:extLst>
+                        <a:ext uri="{28A0092B-C50C-407E-A947-70E740481C1C}">
+                          <a14:useLocalDpi xmlns:a14="http://schemas.microsoft.com/office/drawing/2010/main" val="0"/>
+                        </a:ext>
+                      </a:extLst>
+                    </a:blip>
+                    <a:srcRect/>
+                    <a:stretch>
+                      <a:fillRect/>
+                    </a:stretch>
+                  </pic:blipFill>
+                  <pic:spPr bwMode="auto">
+                    <a:xfrm>
+                      <a:off x="0" y="0"/>
+                      <a:ext cx="6400800" cy="5504815"/>
+                    </a:xfrm>
+                    <a:prstGeom prst="rect">
+                      <a:avLst/>
+                    </a:prstGeom>
+                    <a:noFill/>
+                    <a:ln>
+                      <a:noFill/>
+                    </a:ln>
+                  </pic:spPr>
+                </pic:pic>
+              </a:graphicData>
+            </a:graphic>
+          </wp:inline>
+        </w:drawing>
+      </w:r>
+    </w:p>
+    <w:p>
+      <w:pPr>
+        <w:pStyle w:val="ListParagraph"/>
+        <w:tabs>
+          <w:tab w:val="left" w:pos="360"/>
+        </w:tabs>
+        <w:jc w:val="both"/>
+        <w:rPr>
+          <w:rFonts w:ascii="Times New Roman" w:hAnsi="Times New Roman"/>
+          <w:b/>
+        </w:rPr>
+      </w:pPr>
+    </w:p>
+    <w:p>
+      <w:pPr>
+        <w:pStyle w:val="ListParagraph"/>
+        <w:numPr>
+          <w:ilvl w:val="0"/>
+          <w:numId w:val="37"/>
+        </w:numPr>
+        <w:tabs>
+          <w:tab w:val="left" w:pos="360"/>
+        </w:tabs>
+        <w:jc w:val="both"/>
+        <w:rPr>
+          <w:rFonts w:ascii="Times New Roman" w:hAnsi="Times New Roman"/>
+          <w:b/>
+        </w:rPr>
+      </w:pPr>
+      <w:r>
+        <w:rPr>
+          <w:rFonts w:ascii="Times New Roman" w:hAnsi="Times New Roman"/>
+          <w:b/>
+        </w:rPr>
+        <w:t>Screenshot of Solution 1</w:t>
+      </w:r>
+      <w:r>
+        <w:rPr>
+          <w:rFonts w:ascii="Times New Roman" w:hAnsi="Times New Roman"/>
+          <w:b/>
+        </w:rPr>
+        <w:t>5</w:t>
+      </w:r>
+    </w:p>
+    <w:p>
+      <w:pPr>
+        <w:pStyle w:val="ListParagraph"/>
+        <w:tabs>
+          <w:tab w:val="left" w:pos="360"/>
+        </w:tabs>
+        <w:jc w:val="both"/>
+        <w:rPr>
+          <w:rFonts w:ascii="Times New Roman" w:hAnsi="Times New Roman"/>
+          <w:b/>
+        </w:rPr>
+      </w:pPr>
+      <w:r>
+        <w:lastRenderedPageBreak/>
+        <w:drawing>
+          <wp:inline distT="0" distB="0" distL="0" distR="0" wp14:anchorId="016E561B" wp14:editId="0B094963">
+            <wp:extent cx="6400800" cy="5504815"/>
+            <wp:effectExtent l="0" t="0" r="0" b="635"/>
+            <wp:docPr id="1763637832" name="Picture 16" descr="A computer screen shot of a program&#10;&#10;Description automatically generated"/>
+            <wp:cNvGraphicFramePr>
+              <a:graphicFrameLocks xmlns:a="http://schemas.openxmlformats.org/drawingml/2006/main" noChangeAspect="1"/>
+            </wp:cNvGraphicFramePr>
+            <a:graphic xmlns:a="http://schemas.openxmlformats.org/drawingml/2006/main">
+              <a:graphicData uri="http://schemas.openxmlformats.org/drawingml/2006/picture">
+                <pic:pic xmlns:pic="http://schemas.openxmlformats.org/drawingml/2006/picture">
+                  <pic:nvPicPr>
+                    <pic:cNvPr id="1763637832" name="Picture 16" descr="A computer screen shot of a program&#10;&#10;Description automatically generated"/>
+                    <pic:cNvPicPr>
+                      <a:picLocks noChangeAspect="1" noChangeArrowheads="1"/>
+                    </pic:cNvPicPr>
+                  </pic:nvPicPr>
+                  <pic:blipFill>
+                    <a:blip r:embed="rId21">
+                      <a:extLst>
+                        <a:ext uri="{28A0092B-C50C-407E-A947-70E740481C1C}">
+                          <a14:useLocalDpi xmlns:a14="http://schemas.microsoft.com/office/drawing/2010/main" val="0"/>
+                        </a:ext>
+                      </a:extLst>
+                    </a:blip>
+                    <a:srcRect/>
+                    <a:stretch>
+                      <a:fillRect/>
+                    </a:stretch>
+                  </pic:blipFill>
+                  <pic:spPr bwMode="auto">
+                    <a:xfrm>
+                      <a:off x="0" y="0"/>
+                      <a:ext cx="6400800" cy="5504815"/>
+                    </a:xfrm>
+                    <a:prstGeom prst="rect">
+                      <a:avLst/>
+                    </a:prstGeom>
+                    <a:noFill/>
+                    <a:ln>
+                      <a:noFill/>
+                    </a:ln>
+                  </pic:spPr>
+                </pic:pic>
+              </a:graphicData>
+            </a:graphic>
+          </wp:inline>
+        </w:drawing>
+      </w:r>
+    </w:p>
+    <w:p>
+      <w:pPr>
+        <w:pStyle w:val="ListParagraph"/>
+        <w:tabs>
+          <w:tab w:val="left" w:pos="360"/>
+        </w:tabs>
+        <w:jc w:val="both"/>
+        <w:rPr>
+          <w:rFonts w:ascii="Times New Roman" w:hAnsi="Times New Roman"/>
+          <w:b/>
+        </w:rPr>
+      </w:pPr>
+    </w:p>
+    <w:p>
+      <w:pPr>
+        <w:pStyle w:val="ListParagraph"/>
+        <w:numPr>
+          <w:ilvl w:val="0"/>
+          <w:numId w:val="37"/>
+        </w:numPr>
+        <w:tabs>
+          <w:tab w:val="left" w:pos="360"/>
+        </w:tabs>
+        <w:jc w:val="both"/>
+        <w:rPr>
+          <w:rFonts w:ascii="Times New Roman" w:hAnsi="Times New Roman"/>
+          <w:b/>
+        </w:rPr>
+      </w:pPr>
+      <w:r>
+        <w:rPr>
+          <w:rFonts w:ascii="Times New Roman" w:hAnsi="Times New Roman"/>
+          <w:b/>
+        </w:rPr>
+        <w:t>Screenshot of Solution 1</w:t>
+      </w:r>
+      <w:r>
+        <w:rPr>
+          <w:rFonts w:ascii="Times New Roman" w:hAnsi="Times New Roman"/>
+          <w:b/>
+        </w:rPr>
+        <w:t>6</w:t>
+      </w:r>
+    </w:p>
+    <w:p>
+      <w:pPr>
+        <w:pStyle w:val="ListParagraph"/>
+        <w:tabs>
+          <w:tab w:val="left" w:pos="360"/>
+        </w:tabs>
+        <w:jc w:val="both"/>
+        <w:rPr>
+          <w:rFonts w:ascii="Times New Roman" w:hAnsi="Times New Roman"/>
+          <w:b/>
+        </w:rPr>
+      </w:pPr>
+      <w:r>
+        <w:lastRenderedPageBreak/>
+        <w:drawing>
+          <wp:inline distT="0" distB="0" distL="0" distR="0" wp14:anchorId="0F2B1A47" wp14:editId="2F0E75D9">
+            <wp:extent cx="6400800" cy="5504815"/>
+            <wp:effectExtent l="0" t="0" r="0" b="635"/>
+            <wp:docPr id="1234218355" name="Picture 17" descr="A computer screen shot of a program&#10;&#10;Description automatically generated"/>
+            <wp:cNvGraphicFramePr>
+              <a:graphicFrameLocks xmlns:a="http://schemas.openxmlformats.org/drawingml/2006/main" noChangeAspect="1"/>
+            </wp:cNvGraphicFramePr>
+            <a:graphic xmlns:a="http://schemas.openxmlformats.org/drawingml/2006/main">
+              <a:graphicData uri="http://schemas.openxmlformats.org/drawingml/2006/picture">
+                <pic:pic xmlns:pic="http://schemas.openxmlformats.org/drawingml/2006/picture">
+                  <pic:nvPicPr>
+                    <pic:cNvPr id="1234218355" name="Picture 17" descr="A computer screen shot of a program&#10;&#10;Description automatically generated"/>
+                    <pic:cNvPicPr>
+                      <a:picLocks noChangeAspect="1" noChangeArrowheads="1"/>
+                    </pic:cNvPicPr>
+                  </pic:nvPicPr>
+                  <pic:blipFill>
+                    <a:blip r:embed="rId22">
+                      <a:extLst>
+                        <a:ext uri="{28A0092B-C50C-407E-A947-70E740481C1C}">
+                          <a14:useLocalDpi xmlns:a14="http://schemas.microsoft.com/office/drawing/2010/main" val="0"/>
+                        </a:ext>
+                      </a:extLst>
+                    </a:blip>
+                    <a:srcRect/>
+                    <a:stretch>
+                      <a:fillRect/>
+                    </a:stretch>
+                  </pic:blipFill>
+                  <pic:spPr bwMode="auto">
+                    <a:xfrm>
+                      <a:off x="0" y="0"/>
+                      <a:ext cx="6400800" cy="5504815"/>
+                    </a:xfrm>
+                    <a:prstGeom prst="rect">
+                      <a:avLst/>
+                    </a:prstGeom>
+                    <a:noFill/>
+                    <a:ln>
+                      <a:noFill/>
+                    </a:ln>
+                  </pic:spPr>
+                </pic:pic>
+              </a:graphicData>
+            </a:graphic>
+          </wp:inline>
+        </w:drawing>
+      </w:r>
+    </w:p>
+    <w:p>
+      <w:pPr>
+        <w:pStyle w:val="ListParagraph"/>
+        <w:tabs>
+          <w:tab w:val="left" w:pos="360"/>
+        </w:tabs>
+        <w:jc w:val="both"/>
+        <w:rPr>
+          <w:rFonts w:ascii="Times New Roman" w:hAnsi="Times New Roman"/>
+          <w:b/>
+        </w:rPr>
+      </w:pPr>
+    </w:p>
+    <w:p>
+      <w:pPr>
+        <w:pStyle w:val="ListParagraph"/>
+        <w:numPr>
+          <w:ilvl w:val="0"/>
+          <w:numId w:val="37"/>
+        </w:numPr>
+        <w:tabs>
+          <w:tab w:val="left" w:pos="360"/>
+        </w:tabs>
+        <w:jc w:val="both"/>
+        <w:rPr>
+          <w:rFonts w:ascii="Times New Roman" w:hAnsi="Times New Roman"/>
+          <w:b/>
+        </w:rPr>
+      </w:pPr>
+      <w:r>
+        <w:rPr>
+          <w:rFonts w:ascii="Times New Roman" w:hAnsi="Times New Roman"/>
+          <w:b/>
+        </w:rPr>
+        <w:t>Screenshot of Solution 1</w:t>
+      </w:r>
+      <w:r>
+        <w:rPr>
+          <w:rFonts w:ascii="Times New Roman" w:hAnsi="Times New Roman"/>
+          <w:b/>
+        </w:rPr>
+        <w:t>7</w:t>
+      </w:r>
+    </w:p>
+    <w:p>
+      <w:pPr>
+        <w:pStyle w:val="ListParagraph"/>
+        <w:tabs>
+          <w:tab w:val="left" w:pos="360"/>
+        </w:tabs>
+        <w:jc w:val="both"/>
+        <w:rPr>
+          <w:rFonts w:ascii="Times New Roman" w:hAnsi="Times New Roman"/>
+          <w:b/>
+        </w:rPr>
+      </w:pPr>
+      <w:r>
+        <w:lastRenderedPageBreak/>
+        <w:drawing>
+          <wp:inline distT="0" distB="0" distL="0" distR="0" wp14:anchorId="3A05CF05" wp14:editId="073B9A81">
+            <wp:extent cx="6400800" cy="5504815"/>
+            <wp:effectExtent l="0" t="0" r="0" b="635"/>
+            <wp:docPr id="1579910933" name="Picture 18" descr="A computer screen shot of a program&#10;&#10;Description automatically generated"/>
+            <wp:cNvGraphicFramePr>
+              <a:graphicFrameLocks xmlns:a="http://schemas.openxmlformats.org/drawingml/2006/main" noChangeAspect="1"/>
+            </wp:cNvGraphicFramePr>
+            <a:graphic xmlns:a="http://schemas.openxmlformats.org/drawingml/2006/main">
+              <a:graphicData uri="http://schemas.openxmlformats.org/drawingml/2006/picture">
+                <pic:pic xmlns:pic="http://schemas.openxmlformats.org/drawingml/2006/picture">
+                  <pic:nvPicPr>
+                    <pic:cNvPr id="1579910933" name="Picture 18" descr="A computer screen shot of a program&#10;&#10;Description automatically generated"/>
+                    <pic:cNvPicPr>
+                      <a:picLocks noChangeAspect="1" noChangeArrowheads="1"/>
+                    </pic:cNvPicPr>
+                  </pic:nvPicPr>
+                  <pic:blipFill>
+                    <a:blip r:embed="rId23">
+                      <a:extLst>
+                        <a:ext uri="{28A0092B-C50C-407E-A947-70E740481C1C}">
+                          <a14:useLocalDpi xmlns:a14="http://schemas.microsoft.com/office/drawing/2010/main" val="0"/>
+                        </a:ext>
+                      </a:extLst>
+                    </a:blip>
+                    <a:srcRect/>
+                    <a:stretch>
+                      <a:fillRect/>
+                    </a:stretch>
+                  </pic:blipFill>
+                  <pic:spPr bwMode="auto">
+                    <a:xfrm>
+                      <a:off x="0" y="0"/>
+                      <a:ext cx="6400800" cy="5504815"/>
                     </a:xfrm>
                     <a:prstGeom prst="rect">
                       <a:avLst/>
@@ -1587,9 +1992,9 @@
       </w:r>
     </w:p>
     <w:sectPr>
-      <w:headerReference w:type="default" r:id="rId20"/>
-      <w:footerReference w:type="even" r:id="rId21"/>
-      <w:footerReference w:type="default" r:id="rId22"/>
+      <w:headerReference w:type="default" r:id="rId24"/>
+      <w:footerReference w:type="even" r:id="rId25"/>
+      <w:footerReference w:type="default" r:id="rId26"/>
       <w:pgSz w:w="12240" w:h="15840"/>
       <w:pgMar w:top="1440" w:right="1080" w:bottom="1440" w:left="1080" w:header="720" w:footer="720" w:gutter="0"/>
       <w:cols w:space="720"/>
@@ -1814,7 +2219,7 @@
         <v:path o:extrusionok="f" gradientshapeok="t" o:connecttype="rect"/>
         <o:lock v:ext="edit" aspectratio="t"/>
       </v:shapetype>
-      <v:shape id="_x0000_i1066" type="#_x0000_t75" style="width:11.25pt;height:11.25pt" o:bullet="t">
+      <v:shape id="_x0000_i1065" type="#_x0000_t75" style="width:11.25pt;height:11.25pt" o:bullet="t">
         <v:imagedata r:id="rId1" o:title="mso110"/>
       </v:shape>
     </w:pict>

</xml_diff>